<commit_message>
cambios para productivo 2
</commit_message>
<xml_diff>
--- a/public/archivos/carta de presentacion.docx
+++ b/public/archivos/carta de presentacion.docx
@@ -899,7 +899,12 @@
       </w:r>
     </w:p>
     <w:sectPr>
-      <w:headerReference w:type="default" r:id="rId7"/>
+      <w:headerReference w:type="even" r:id="rId7"/>
+      <w:headerReference w:type="default" r:id="rId8"/>
+      <w:footerReference w:type="even" r:id="rId9"/>
+      <w:footerReference w:type="default" r:id="rId10"/>
+      <w:headerReference w:type="first" r:id="rId11"/>
+      <w:footerReference w:type="first" r:id="rId12"/>
       <w:pgSz w:w="12240" w:h="15840"/>
       <w:pgMar w:top="1417" w:right="1701" w:bottom="1417" w:left="1701" w:header="708" w:footer="708" w:gutter="0"/>
       <w:cols w:space="708"/>
@@ -928,6 +933,36 @@
 </w:endnotes>
 </file>
 
+<file path=word/footer1.xml><?xml version="1.0" encoding="utf-8"?>
+<w:ftr xmlns:wpc="http://schemas.microsoft.com/office/word/2010/wordprocessingCanvas" xmlns:cx="http://schemas.microsoft.com/office/drawing/2014/chartex" xmlns:cx1="http://schemas.microsoft.com/office/drawing/2015/9/8/chartex" xmlns:cx2="http://schemas.microsoft.com/office/drawing/2015/10/21/chartex" xmlns:cx3="http://schemas.microsoft.com/office/drawing/2016/5/9/chartex" xmlns:cx4="http://schemas.microsoft.com/office/drawing/2016/5/10/chartex" xmlns:cx5="http://schemas.microsoft.com/office/drawing/2016/5/11/chartex" xmlns:cx6="http://schemas.microsoft.com/office/drawing/2016/5/12/chartex" xmlns:cx7="http://schemas.microsoft.com/office/drawing/2016/5/13/chartex" xmlns:cx8="http://schemas.microsoft.com/office/drawing/2016/5/14/chartex" xmlns:mc="http://schemas.openxmlformats.org/markup-compatibility/2006" xmlns:aink="http://schemas.microsoft.com/office/drawing/2016/ink" xmlns:am3d="http://schemas.microsoft.com/office/drawing/2017/model3d" xmlns:o="urn:schemas-microsoft-com:office:office" xmlns:oel="http://schemas.microsoft.com/office/2019/extlst" xmlns:r="http://schemas.openxmlformats.org/officeDocument/2006/relationships" xmlns:m="http://schemas.openxmlformats.org/officeDocument/2006/math" xmlns:v="urn:schemas-microsoft-com:vml" xmlns:wp14="http://schemas.microsoft.com/office/word/2010/wordprocessingDrawing" xmlns:wp="http://schemas.openxmlformats.org/drawingml/2006/wordprocessingDrawing" xmlns:w10="urn:schemas-microsoft-com:office:word" xmlns:w="http://schemas.openxmlformats.org/wordprocessingml/2006/main" xmlns:w14="http://schemas.microsoft.com/office/word/2010/wordml" xmlns:w15="http://schemas.microsoft.com/office/word/2012/wordml" xmlns:w16cex="http://schemas.microsoft.com/office/word/2018/wordml/cex" xmlns:w16cid="http://schemas.microsoft.com/office/word/2016/wordml/cid" xmlns:w16="http://schemas.microsoft.com/office/word/2018/wordml" xmlns:w16sdtdh="http://schemas.microsoft.com/office/word/2020/wordml/sdtdatahash" xmlns:w16se="http://schemas.microsoft.com/office/word/2015/wordml/symex" xmlns:wpg="http://schemas.microsoft.com/office/word/2010/wordprocessingGroup" xmlns:wpi="http://schemas.microsoft.com/office/word/2010/wordprocessingInk" xmlns:wne="http://schemas.microsoft.com/office/word/2006/wordml" xmlns:wps="http://schemas.microsoft.com/office/word/2010/wordprocessingShape" mc:Ignorable="w14 w15 w16se w16cid w16 w16cex w16sdtdh wp14">
+  <w:p>
+    <w:pPr>
+      <w:pStyle w:val="Piedepgina"/>
+    </w:pPr>
+  </w:p>
+</w:ftr>
+</file>
+
+<file path=word/footer2.xml><?xml version="1.0" encoding="utf-8"?>
+<w:ftr xmlns:wpc="http://schemas.microsoft.com/office/word/2010/wordprocessingCanvas" xmlns:cx="http://schemas.microsoft.com/office/drawing/2014/chartex" xmlns:cx1="http://schemas.microsoft.com/office/drawing/2015/9/8/chartex" xmlns:cx2="http://schemas.microsoft.com/office/drawing/2015/10/21/chartex" xmlns:cx3="http://schemas.microsoft.com/office/drawing/2016/5/9/chartex" xmlns:cx4="http://schemas.microsoft.com/office/drawing/2016/5/10/chartex" xmlns:cx5="http://schemas.microsoft.com/office/drawing/2016/5/11/chartex" xmlns:cx6="http://schemas.microsoft.com/office/drawing/2016/5/12/chartex" xmlns:cx7="http://schemas.microsoft.com/office/drawing/2016/5/13/chartex" xmlns:cx8="http://schemas.microsoft.com/office/drawing/2016/5/14/chartex" xmlns:mc="http://schemas.openxmlformats.org/markup-compatibility/2006" xmlns:aink="http://schemas.microsoft.com/office/drawing/2016/ink" xmlns:am3d="http://schemas.microsoft.com/office/drawing/2017/model3d" xmlns:o="urn:schemas-microsoft-com:office:office" xmlns:oel="http://schemas.microsoft.com/office/2019/extlst" xmlns:r="http://schemas.openxmlformats.org/officeDocument/2006/relationships" xmlns:m="http://schemas.openxmlformats.org/officeDocument/2006/math" xmlns:v="urn:schemas-microsoft-com:vml" xmlns:wp14="http://schemas.microsoft.com/office/word/2010/wordprocessingDrawing" xmlns:wp="http://schemas.openxmlformats.org/drawingml/2006/wordprocessingDrawing" xmlns:w10="urn:schemas-microsoft-com:office:word" xmlns:w="http://schemas.openxmlformats.org/wordprocessingml/2006/main" xmlns:w14="http://schemas.microsoft.com/office/word/2010/wordml" xmlns:w15="http://schemas.microsoft.com/office/word/2012/wordml" xmlns:w16cex="http://schemas.microsoft.com/office/word/2018/wordml/cex" xmlns:w16cid="http://schemas.microsoft.com/office/word/2016/wordml/cid" xmlns:w16="http://schemas.microsoft.com/office/word/2018/wordml" xmlns:w16sdtdh="http://schemas.microsoft.com/office/word/2020/wordml/sdtdatahash" xmlns:w16se="http://schemas.microsoft.com/office/word/2015/wordml/symex" xmlns:wpg="http://schemas.microsoft.com/office/word/2010/wordprocessingGroup" xmlns:wpi="http://schemas.microsoft.com/office/word/2010/wordprocessingInk" xmlns:wne="http://schemas.microsoft.com/office/word/2006/wordml" xmlns:wps="http://schemas.microsoft.com/office/word/2010/wordprocessingShape" mc:Ignorable="w14 w15 w16se w16cid w16 w16cex w16sdtdh wp14">
+  <w:p>
+    <w:pPr>
+      <w:pStyle w:val="Piedepgina"/>
+    </w:pPr>
+  </w:p>
+</w:ftr>
+</file>
+
+<file path=word/footer3.xml><?xml version="1.0" encoding="utf-8"?>
+<w:ftr xmlns:wpc="http://schemas.microsoft.com/office/word/2010/wordprocessingCanvas" xmlns:cx="http://schemas.microsoft.com/office/drawing/2014/chartex" xmlns:cx1="http://schemas.microsoft.com/office/drawing/2015/9/8/chartex" xmlns:cx2="http://schemas.microsoft.com/office/drawing/2015/10/21/chartex" xmlns:cx3="http://schemas.microsoft.com/office/drawing/2016/5/9/chartex" xmlns:cx4="http://schemas.microsoft.com/office/drawing/2016/5/10/chartex" xmlns:cx5="http://schemas.microsoft.com/office/drawing/2016/5/11/chartex" xmlns:cx6="http://schemas.microsoft.com/office/drawing/2016/5/12/chartex" xmlns:cx7="http://schemas.microsoft.com/office/drawing/2016/5/13/chartex" xmlns:cx8="http://schemas.microsoft.com/office/drawing/2016/5/14/chartex" xmlns:mc="http://schemas.openxmlformats.org/markup-compatibility/2006" xmlns:aink="http://schemas.microsoft.com/office/drawing/2016/ink" xmlns:am3d="http://schemas.microsoft.com/office/drawing/2017/model3d" xmlns:o="urn:schemas-microsoft-com:office:office" xmlns:oel="http://schemas.microsoft.com/office/2019/extlst" xmlns:r="http://schemas.openxmlformats.org/officeDocument/2006/relationships" xmlns:m="http://schemas.openxmlformats.org/officeDocument/2006/math" xmlns:v="urn:schemas-microsoft-com:vml" xmlns:wp14="http://schemas.microsoft.com/office/word/2010/wordprocessingDrawing" xmlns:wp="http://schemas.openxmlformats.org/drawingml/2006/wordprocessingDrawing" xmlns:w10="urn:schemas-microsoft-com:office:word" xmlns:w="http://schemas.openxmlformats.org/wordprocessingml/2006/main" xmlns:w14="http://schemas.microsoft.com/office/word/2010/wordml" xmlns:w15="http://schemas.microsoft.com/office/word/2012/wordml" xmlns:w16cex="http://schemas.microsoft.com/office/word/2018/wordml/cex" xmlns:w16cid="http://schemas.microsoft.com/office/word/2016/wordml/cid" xmlns:w16="http://schemas.microsoft.com/office/word/2018/wordml" xmlns:w16sdtdh="http://schemas.microsoft.com/office/word/2020/wordml/sdtdatahash" xmlns:w16se="http://schemas.microsoft.com/office/word/2015/wordml/symex" xmlns:wpg="http://schemas.microsoft.com/office/word/2010/wordprocessingGroup" xmlns:wpi="http://schemas.microsoft.com/office/word/2010/wordprocessingInk" xmlns:wne="http://schemas.microsoft.com/office/word/2006/wordml" xmlns:wps="http://schemas.microsoft.com/office/word/2010/wordprocessingShape" mc:Ignorable="w14 w15 w16se w16cid w16 w16cex w16sdtdh wp14">
+  <w:p>
+    <w:pPr>
+      <w:pStyle w:val="Piedepgina"/>
+    </w:pPr>
+  </w:p>
+</w:ftr>
+</file>
+
 <file path=word/footnotes.xml><?xml version="1.0" encoding="utf-8"?>
 <w:footnotes xmlns:wpc="http://schemas.microsoft.com/office/word/2010/wordprocessingCanvas" xmlns:cx="http://schemas.microsoft.com/office/drawing/2014/chartex" xmlns:cx1="http://schemas.microsoft.com/office/drawing/2015/9/8/chartex" xmlns:cx2="http://schemas.microsoft.com/office/drawing/2015/10/21/chartex" xmlns:cx3="http://schemas.microsoft.com/office/drawing/2016/5/9/chartex" xmlns:cx4="http://schemas.microsoft.com/office/drawing/2016/5/10/chartex" xmlns:cx5="http://schemas.microsoft.com/office/drawing/2016/5/11/chartex" xmlns:cx6="http://schemas.microsoft.com/office/drawing/2016/5/12/chartex" xmlns:cx7="http://schemas.microsoft.com/office/drawing/2016/5/13/chartex" xmlns:cx8="http://schemas.microsoft.com/office/drawing/2016/5/14/chartex" xmlns:mc="http://schemas.openxmlformats.org/markup-compatibility/2006" xmlns:aink="http://schemas.microsoft.com/office/drawing/2016/ink" xmlns:am3d="http://schemas.microsoft.com/office/drawing/2017/model3d" xmlns:o="urn:schemas-microsoft-com:office:office" xmlns:oel="http://schemas.microsoft.com/office/2019/extlst" xmlns:r="http://schemas.openxmlformats.org/officeDocument/2006/relationships" xmlns:m="http://schemas.openxmlformats.org/officeDocument/2006/math" xmlns:v="urn:schemas-microsoft-com:vml" xmlns:wp14="http://schemas.microsoft.com/office/word/2010/wordprocessingDrawing" xmlns:wp="http://schemas.openxmlformats.org/drawingml/2006/wordprocessingDrawing" xmlns:w10="urn:schemas-microsoft-com:office:word" xmlns:w="http://schemas.openxmlformats.org/wordprocessingml/2006/main" xmlns:w14="http://schemas.microsoft.com/office/word/2010/wordml" xmlns:w15="http://schemas.microsoft.com/office/word/2012/wordml" xmlns:w16cex="http://schemas.microsoft.com/office/word/2018/wordml/cex" xmlns:w16cid="http://schemas.microsoft.com/office/word/2016/wordml/cid" xmlns:w16="http://schemas.microsoft.com/office/word/2018/wordml" xmlns:w16sdtdh="http://schemas.microsoft.com/office/word/2020/wordml/sdtdatahash" xmlns:w16se="http://schemas.microsoft.com/office/word/2015/wordml/symex" xmlns:wpg="http://schemas.microsoft.com/office/word/2010/wordprocessingGroup" xmlns:wpi="http://schemas.microsoft.com/office/word/2010/wordprocessingInk" xmlns:wne="http://schemas.microsoft.com/office/word/2006/wordml" xmlns:wps="http://schemas.microsoft.com/office/word/2010/wordprocessingShape" mc:Ignorable="w14 w15 w16se w16cid w16 w16cex w16sdtdh wp14">
   <w:footnote w:type="separator" w:id="-1">
@@ -948,6 +983,16 @@
 </file>
 
 <file path=word/header1.xml><?xml version="1.0" encoding="utf-8"?>
+<w:hdr xmlns:wpc="http://schemas.microsoft.com/office/word/2010/wordprocessingCanvas" xmlns:cx="http://schemas.microsoft.com/office/drawing/2014/chartex" xmlns:cx1="http://schemas.microsoft.com/office/drawing/2015/9/8/chartex" xmlns:cx2="http://schemas.microsoft.com/office/drawing/2015/10/21/chartex" xmlns:cx3="http://schemas.microsoft.com/office/drawing/2016/5/9/chartex" xmlns:cx4="http://schemas.microsoft.com/office/drawing/2016/5/10/chartex" xmlns:cx5="http://schemas.microsoft.com/office/drawing/2016/5/11/chartex" xmlns:cx6="http://schemas.microsoft.com/office/drawing/2016/5/12/chartex" xmlns:cx7="http://schemas.microsoft.com/office/drawing/2016/5/13/chartex" xmlns:cx8="http://schemas.microsoft.com/office/drawing/2016/5/14/chartex" xmlns:mc="http://schemas.openxmlformats.org/markup-compatibility/2006" xmlns:aink="http://schemas.microsoft.com/office/drawing/2016/ink" xmlns:am3d="http://schemas.microsoft.com/office/drawing/2017/model3d" xmlns:o="urn:schemas-microsoft-com:office:office" xmlns:oel="http://schemas.microsoft.com/office/2019/extlst" xmlns:r="http://schemas.openxmlformats.org/officeDocument/2006/relationships" xmlns:m="http://schemas.openxmlformats.org/officeDocument/2006/math" xmlns:v="urn:schemas-microsoft-com:vml" xmlns:wp14="http://schemas.microsoft.com/office/word/2010/wordprocessingDrawing" xmlns:wp="http://schemas.openxmlformats.org/drawingml/2006/wordprocessingDrawing" xmlns:w10="urn:schemas-microsoft-com:office:word" xmlns:w="http://schemas.openxmlformats.org/wordprocessingml/2006/main" xmlns:w14="http://schemas.microsoft.com/office/word/2010/wordml" xmlns:w15="http://schemas.microsoft.com/office/word/2012/wordml" xmlns:w16cex="http://schemas.microsoft.com/office/word/2018/wordml/cex" xmlns:w16cid="http://schemas.microsoft.com/office/word/2016/wordml/cid" xmlns:w16="http://schemas.microsoft.com/office/word/2018/wordml" xmlns:w16sdtdh="http://schemas.microsoft.com/office/word/2020/wordml/sdtdatahash" xmlns:w16se="http://schemas.microsoft.com/office/word/2015/wordml/symex" xmlns:wpg="http://schemas.microsoft.com/office/word/2010/wordprocessingGroup" xmlns:wpi="http://schemas.microsoft.com/office/word/2010/wordprocessingInk" xmlns:wne="http://schemas.microsoft.com/office/word/2006/wordml" xmlns:wps="http://schemas.microsoft.com/office/word/2010/wordprocessingShape" mc:Ignorable="w14 w15 w16se w16cid w16 w16cex w16sdtdh wp14">
+  <w:p>
+    <w:pPr>
+      <w:pStyle w:val="Encabezado"/>
+    </w:pPr>
+  </w:p>
+</w:hdr>
+</file>
+
+<file path=word/header2.xml><?xml version="1.0" encoding="utf-8"?>
 <w:hdr xmlns:wpc="http://schemas.microsoft.com/office/word/2010/wordprocessingCanvas" xmlns:cx="http://schemas.microsoft.com/office/drawing/2014/chartex" xmlns:cx1="http://schemas.microsoft.com/office/drawing/2015/9/8/chartex" xmlns:cx2="http://schemas.microsoft.com/office/drawing/2015/10/21/chartex" xmlns:cx3="http://schemas.microsoft.com/office/drawing/2016/5/9/chartex" xmlns:cx4="http://schemas.microsoft.com/office/drawing/2016/5/10/chartex" xmlns:cx5="http://schemas.microsoft.com/office/drawing/2016/5/11/chartex" xmlns:cx6="http://schemas.microsoft.com/office/drawing/2016/5/12/chartex" xmlns:cx7="http://schemas.microsoft.com/office/drawing/2016/5/13/chartex" xmlns:cx8="http://schemas.microsoft.com/office/drawing/2016/5/14/chartex" xmlns:mc="http://schemas.openxmlformats.org/markup-compatibility/2006" xmlns:aink="http://schemas.microsoft.com/office/drawing/2016/ink" xmlns:am3d="http://schemas.microsoft.com/office/drawing/2017/model3d" xmlns:o="urn:schemas-microsoft-com:office:office" xmlns:oel="http://schemas.microsoft.com/office/2019/extlst" xmlns:r="http://schemas.openxmlformats.org/officeDocument/2006/relationships" xmlns:m="http://schemas.openxmlformats.org/officeDocument/2006/math" xmlns:v="urn:schemas-microsoft-com:vml" xmlns:wp14="http://schemas.microsoft.com/office/word/2010/wordprocessingDrawing" xmlns:wp="http://schemas.openxmlformats.org/drawingml/2006/wordprocessingDrawing" xmlns:w10="urn:schemas-microsoft-com:office:word" xmlns:w="http://schemas.openxmlformats.org/wordprocessingml/2006/main" xmlns:w14="http://schemas.microsoft.com/office/word/2010/wordml" xmlns:w15="http://schemas.microsoft.com/office/word/2012/wordml" xmlns:w16cex="http://schemas.microsoft.com/office/word/2018/wordml/cex" xmlns:w16cid="http://schemas.microsoft.com/office/word/2016/wordml/cid" xmlns:w16="http://schemas.microsoft.com/office/word/2018/wordml" xmlns:w16sdtdh="http://schemas.microsoft.com/office/word/2020/wordml/sdtdatahash" xmlns:w16se="http://schemas.microsoft.com/office/word/2015/wordml/symex" xmlns:wpg="http://schemas.microsoft.com/office/word/2010/wordprocessingGroup" xmlns:wpi="http://schemas.microsoft.com/office/word/2010/wordprocessingInk" xmlns:wne="http://schemas.microsoft.com/office/word/2006/wordml" xmlns:wps="http://schemas.microsoft.com/office/word/2010/wordprocessingShape" mc:Ignorable="w14 w15 w16se w16cid w16 w16cex w16sdtdh wp14">
   <w:p>
     <w:pPr>
@@ -1091,21 +1136,7 @@
               <w:rFonts w:ascii="Arial" w:hAnsi="Arial" w:cs="Arial"/>
               <w:b/>
             </w:rPr>
-            <w:t>C</w:t>
-          </w:r>
-          <w:r>
-            <w:rPr>
-              <w:rFonts w:ascii="Arial" w:hAnsi="Arial" w:cs="Arial"/>
-              <w:b/>
-            </w:rPr>
-            <w:t xml:space="preserve">arta de </w:t>
-          </w:r>
-          <w:r>
-            <w:rPr>
-              <w:rFonts w:ascii="Arial" w:hAnsi="Arial" w:cs="Arial"/>
-              <w:b/>
-            </w:rPr>
-            <w:t>Presentación de Estancia</w:t>
+            <w:t>Definición de proyecto</w:t>
           </w:r>
         </w:p>
       </w:tc>
@@ -1182,7 +1213,21 @@
               <w:rFonts w:ascii="Arial" w:eastAsia="Times New Roman" w:hAnsi="Arial" w:cs="Arial"/>
               <w:lang w:val="es-ES" w:eastAsia="es-ES"/>
             </w:rPr>
-            <w:t>Septiembre 2021</w:t>
+            <w:t>abril</w:t>
+          </w:r>
+          <w:r>
+            <w:rPr>
+              <w:rFonts w:ascii="Arial" w:eastAsia="Times New Roman" w:hAnsi="Arial" w:cs="Arial"/>
+              <w:lang w:val="es-ES" w:eastAsia="es-ES"/>
+            </w:rPr>
+            <w:t xml:space="preserve"> 202</w:t>
+          </w:r>
+          <w:r>
+            <w:rPr>
+              <w:rFonts w:ascii="Arial" w:eastAsia="Times New Roman" w:hAnsi="Arial" w:cs="Arial"/>
+              <w:lang w:val="es-ES" w:eastAsia="es-ES"/>
+            </w:rPr>
+            <w:t>2</w:t>
           </w:r>
         </w:p>
       </w:tc>
@@ -1387,6 +1432,16 @@
       </w:tc>
     </w:tr>
   </w:tbl>
+  <w:p>
+    <w:pPr>
+      <w:pStyle w:val="Encabezado"/>
+    </w:pPr>
+  </w:p>
+</w:hdr>
+</file>
+
+<file path=word/header3.xml><?xml version="1.0" encoding="utf-8"?>
+<w:hdr xmlns:wpc="http://schemas.microsoft.com/office/word/2010/wordprocessingCanvas" xmlns:cx="http://schemas.microsoft.com/office/drawing/2014/chartex" xmlns:cx1="http://schemas.microsoft.com/office/drawing/2015/9/8/chartex" xmlns:cx2="http://schemas.microsoft.com/office/drawing/2015/10/21/chartex" xmlns:cx3="http://schemas.microsoft.com/office/drawing/2016/5/9/chartex" xmlns:cx4="http://schemas.microsoft.com/office/drawing/2016/5/10/chartex" xmlns:cx5="http://schemas.microsoft.com/office/drawing/2016/5/11/chartex" xmlns:cx6="http://schemas.microsoft.com/office/drawing/2016/5/12/chartex" xmlns:cx7="http://schemas.microsoft.com/office/drawing/2016/5/13/chartex" xmlns:cx8="http://schemas.microsoft.com/office/drawing/2016/5/14/chartex" xmlns:mc="http://schemas.openxmlformats.org/markup-compatibility/2006" xmlns:aink="http://schemas.microsoft.com/office/drawing/2016/ink" xmlns:am3d="http://schemas.microsoft.com/office/drawing/2017/model3d" xmlns:o="urn:schemas-microsoft-com:office:office" xmlns:oel="http://schemas.microsoft.com/office/2019/extlst" xmlns:r="http://schemas.openxmlformats.org/officeDocument/2006/relationships" xmlns:m="http://schemas.openxmlformats.org/officeDocument/2006/math" xmlns:v="urn:schemas-microsoft-com:vml" xmlns:wp14="http://schemas.microsoft.com/office/word/2010/wordprocessingDrawing" xmlns:wp="http://schemas.openxmlformats.org/drawingml/2006/wordprocessingDrawing" xmlns:w10="urn:schemas-microsoft-com:office:word" xmlns:w="http://schemas.openxmlformats.org/wordprocessingml/2006/main" xmlns:w14="http://schemas.microsoft.com/office/word/2010/wordml" xmlns:w15="http://schemas.microsoft.com/office/word/2012/wordml" xmlns:w16cex="http://schemas.microsoft.com/office/word/2018/wordml/cex" xmlns:w16cid="http://schemas.microsoft.com/office/word/2016/wordml/cid" xmlns:w16="http://schemas.microsoft.com/office/word/2018/wordml" xmlns:w16sdtdh="http://schemas.microsoft.com/office/word/2020/wordml/sdtdatahash" xmlns:w16se="http://schemas.microsoft.com/office/word/2015/wordml/symex" xmlns:wpg="http://schemas.microsoft.com/office/word/2010/wordprocessingGroup" xmlns:wpi="http://schemas.microsoft.com/office/word/2010/wordprocessingInk" xmlns:wne="http://schemas.microsoft.com/office/word/2006/wordml" xmlns:wps="http://schemas.microsoft.com/office/word/2010/wordprocessingShape" mc:Ignorable="w14 w15 w16se w16cid w16 w16cex w16sdtdh wp14">
   <w:p>
     <w:pPr>
       <w:pStyle w:val="Encabezado"/>

</xml_diff>